<commit_message>
updated opening paragraph, added github link in header
</commit_message>
<xml_diff>
--- a/resume.docx
+++ b/resume.docx
@@ -31,38 +31,50 @@
     </w:p>
     <w:p>
       <w:pPr>
+        <w:pStyle w:val="BlockText"/>
+      </w:pPr>
+      <w:hyperlink r:id="rId21">
+        <w:r>
+          <w:rPr>
+            <w:rStyle w:val="Hyperlink"/>
+          </w:rPr>
+          <w:t xml:space="preserve">https://github.com/dillonchr</w:t>
+        </w:r>
+      </w:hyperlink>
+    </w:p>
+    <w:p>
+      <w:pPr>
         <w:pStyle w:val="FirstParagraph"/>
       </w:pPr>
-      <w:r>
-        <w:t xml:space="preserve">I love creating web apps. Javascript is my jam. I</w:t>
-      </w:r>
-      <w:r>
-        <w:t xml:space="preserve"> </w:t>
-      </w:r>
-      <w:r>
-        <w:rPr>
-          <w:i/>
-        </w:rPr>
-        <w:t xml:space="preserve">love</w:t>
-      </w:r>
-      <w:r>
-        <w:t xml:space="preserve"> </w:t>
-      </w:r>
-      <w:r>
-        <w:t xml:space="preserve">learning and with JS, it never ends. I want to keep growing to become ever sharper and even more helpful without losing my kind charming demeanor that helps me to reassure my team I'm here to help. Overall, I want to have fun creating life-changing products and relationships.</w:t>
-      </w:r>
     </w:p>
     <w:p>
       <w:pPr>
         <w:pStyle w:val="BodyText"/>
       </w:pPr>
+      <w:r>
+        <w:rPr>
+          <w:b/>
+        </w:rPr>
+        <w:t xml:space="preserve">Hello, here's my deal:</w:t>
+      </w:r>
+      <w:r>
+        <w:t xml:space="preserve"> </w:t>
+      </w:r>
+      <w:r>
+        <w:t xml:space="preserve">I love what I do. I love learning. I've learned that my specialties lie in doing well what I know and learning the things I don't. Figuring out how things work has been an passion for me since I was a kid, the same passion that got me into development in the first place. Now with my career's focus, it opens endless possibilities that I can cherry pick as they inspire me. I want to find a place that feels the same way I do about development. I don't want to brag about myself, and I believe that open and honest communication is the best policy. So everything that follows lays out what I'm comfortable with diving into headfirst. Anything not listed, I'm excited to try.</w:t>
+      </w:r>
+    </w:p>
+    <w:p>
+      <w:pPr>
+        <w:pStyle w:val="BodyText"/>
+      </w:pPr>
     </w:p>
     <w:p>
       <w:pPr>
         <w:pStyle w:val="Heading3"/>
       </w:pPr>
-      <w:bookmarkStart w:id="22" w:name="header-n9"/>
-      <w:hyperlink r:id="rId21">
+      <w:bookmarkStart w:id="23" w:name="header-n9"/>
+      <w:hyperlink r:id="rId22">
         <w:r>
           <w:rPr>
             <w:rStyle w:val="Hyperlink"/>
@@ -76,17 +88,17 @@
       <w:r>
         <w:t xml:space="preserve">- Tulsa, OK</w:t>
       </w:r>
-      <w:bookmarkEnd w:id="22"/>
+      <w:bookmarkEnd w:id="23"/>
     </w:p>
     <w:p>
       <w:pPr>
         <w:pStyle w:val="Heading4"/>
       </w:pPr>
-      <w:bookmarkStart w:id="23" w:name="header-n10"/>
+      <w:bookmarkStart w:id="24" w:name="header-n10"/>
       <w:r>
         <w:t xml:space="preserve">Senior UX Developer</w:t>
       </w:r>
-      <w:bookmarkEnd w:id="23"/>
+      <w:bookmarkEnd w:id="24"/>
     </w:p>
     <w:p>
       <w:pPr>
@@ -107,7 +119,7 @@
         </w:numPr>
       </w:pPr>
       <w:r>
-        <w:t xml:space="preserve">Drew up wireframes and low-to-mid fidelity mockups</w:t>
+        <w:t xml:space="preserve">Developed frontend SaaS apps</w:t>
       </w:r>
     </w:p>
     <w:p>
@@ -118,7 +130,7 @@
         </w:numPr>
       </w:pPr>
       <w:r>
-        <w:t xml:space="preserve">Developed frontend SaaS apps</w:t>
+        <w:t xml:space="preserve">Drew up wireframes and low-to-mid fidelity mockups</w:t>
       </w:r>
     </w:p>
     <w:p>
@@ -137,7 +149,52 @@
         <w:pStyle w:val="FirstParagraph"/>
       </w:pPr>
       <w:r>
-        <w:t xml:space="preserve">I started the role working in</w:t>
+        <w:t xml:space="preserve">Most recently I've been working on rewriting the main offering of Kalibrate, a retail fuel planning SaaS, in</w:t>
+      </w:r>
+      <w:r>
+        <w:t xml:space="preserve"> </w:t>
+      </w:r>
+      <w:r>
+        <w:rPr>
+          <w:b/>
+        </w:rPr>
+        <w:t xml:space="preserve">React</w:t>
+      </w:r>
+      <w:r>
+        <w:t xml:space="preserve"> </w:t>
+      </w:r>
+      <w:r>
+        <w:t xml:space="preserve">using</w:t>
+      </w:r>
+      <w:r>
+        <w:t xml:space="preserve"> </w:t>
+      </w:r>
+      <w:r>
+        <w:rPr>
+          <w:b/>
+        </w:rPr>
+        <w:t xml:space="preserve">Leaflet</w:t>
+      </w:r>
+      <w:r>
+        <w:t xml:space="preserve"> </w:t>
+      </w:r>
+      <w:r>
+        <w:t xml:space="preserve">maps and</w:t>
+      </w:r>
+      <w:r>
+        <w:t xml:space="preserve"> </w:t>
+      </w:r>
+      <w:r>
+        <w:rPr>
+          <w:b/>
+        </w:rPr>
+        <w:t xml:space="preserve">WebGL</w:t>
+      </w:r>
+      <w:r>
+        <w:t xml:space="preserve"> </w:t>
+      </w:r>
+      <w:r>
+        <w:t xml:space="preserve">to render thousands of markers on the map at a time. Before using React, when I had joined, the project was going to be built in</w:t>
       </w:r>
       <w:r>
         <w:t xml:space="preserve"> </w:t>
@@ -149,31 +206,7 @@
         <w:t xml:space="preserve">Angular 2</w:t>
       </w:r>
       <w:r>
-        <w:t xml:space="preserve">. Before we got too far, we ditched Angular and decided to switch to</w:t>
-      </w:r>
-      <w:r>
-        <w:t xml:space="preserve"> </w:t>
-      </w:r>
-      <w:r>
-        <w:rPr>
-          <w:b/>
-        </w:rPr>
-        <w:t xml:space="preserve">React</w:t>
-      </w:r>
-      <w:r>
-        <w:t xml:space="preserve">. From there we added a</w:t>
-      </w:r>
-      <w:r>
-        <w:t xml:space="preserve"> </w:t>
-      </w:r>
-      <w:r>
-        <w:rPr>
-          <w:b/>
-        </w:rPr>
-        <w:t xml:space="preserve">WebGL</w:t>
-      </w:r>
-      <w:r>
-        <w:t xml:space="preserve">-enhanced module to take the performance to a new high. A recent sideshow was a mobile surveyor app built with</w:t>
+        <w:t xml:space="preserve">. But the performance wasn't where we wanted it to be. A recent sideshow was a mobile surveyor app built with</w:t>
       </w:r>
       <w:r>
         <w:t xml:space="preserve"> </w:t>
@@ -202,8 +235,8 @@
       <w:pPr>
         <w:pStyle w:val="Heading3"/>
       </w:pPr>
-      <w:bookmarkStart w:id="25" w:name="header-n26"/>
-      <w:hyperlink r:id="rId24">
+      <w:bookmarkStart w:id="26" w:name="header-n26"/>
+      <w:hyperlink r:id="rId25">
         <w:r>
           <w:rPr>
             <w:rStyle w:val="Hyperlink"/>
@@ -217,17 +250,17 @@
       <w:r>
         <w:t xml:space="preserve">- Tulsa, OK</w:t>
       </w:r>
-      <w:bookmarkEnd w:id="25"/>
+      <w:bookmarkEnd w:id="26"/>
     </w:p>
     <w:p>
       <w:pPr>
         <w:pStyle w:val="Heading4"/>
       </w:pPr>
-      <w:bookmarkStart w:id="26" w:name="header-n27"/>
+      <w:bookmarkStart w:id="27" w:name="header-n27"/>
       <w:r>
         <w:t xml:space="preserve">Software Engineer - Team Lead</w:t>
       </w:r>
-      <w:bookmarkEnd w:id="26"/>
+      <w:bookmarkEnd w:id="27"/>
     </w:p>
     <w:p>
       <w:pPr>
@@ -293,7 +326,7 @@
         <w:pStyle w:val="FirstParagraph"/>
       </w:pPr>
       <w:r>
-        <w:t xml:space="preserve">CA's site had a Python Django backend using</w:t>
+        <w:t xml:space="preserve">ConsumerAffair's site had a Python Django backend using</w:t>
       </w:r>
       <w:r>
         <w:t xml:space="preserve"> </w:t>
@@ -380,7 +413,7 @@
         <w:t xml:space="preserve"> </w:t>
       </w:r>
       <w:r>
-        <w:t xml:space="preserve">and</w:t>
+        <w:t xml:space="preserve">and got my first exposure to</w:t>
       </w:r>
       <w:r>
         <w:t xml:space="preserve"> </w:t>
@@ -392,10 +425,7 @@
         <w:t xml:space="preserve">ES6</w:t>
       </w:r>
       <w:r>
-        <w:t xml:space="preserve"> </w:t>
-      </w:r>
-      <w:r>
-        <w:t xml:space="preserve">transpilation. We used</w:t>
+        <w:t xml:space="preserve">. I used</w:t>
       </w:r>
       <w:r>
         <w:t xml:space="preserve"> </w:t>
@@ -459,11 +489,18 @@
       </w:r>
     </w:p>
     <w:p>
+      <w:r>
+        <w:pict>
+          <v:rect style="width:0;height:1.5pt" o:hralign="center" o:hrstd="t" o:hr="t"/>
+        </w:pict>
+      </w:r>
+    </w:p>
+    <w:p>
       <w:pPr>
         <w:pStyle w:val="Heading3"/>
       </w:pPr>
-      <w:bookmarkStart w:id="28" w:name="header-n42"/>
-      <w:hyperlink r:id="rId27">
+      <w:bookmarkStart w:id="29" w:name="header-n42"/>
+      <w:hyperlink r:id="rId28">
         <w:r>
           <w:rPr>
             <w:rStyle w:val="Hyperlink"/>
@@ -477,17 +514,17 @@
       <w:r>
         <w:t xml:space="preserve">- Tulsa, OK</w:t>
       </w:r>
-      <w:bookmarkEnd w:id="28"/>
+      <w:bookmarkEnd w:id="29"/>
     </w:p>
     <w:p>
       <w:pPr>
         <w:pStyle w:val="Heading4"/>
       </w:pPr>
-      <w:bookmarkStart w:id="29" w:name="header-n43"/>
+      <w:bookmarkStart w:id="30" w:name="header-n43"/>
       <w:r>
         <w:t xml:space="preserve">Front-end Developer</w:t>
       </w:r>
-      <w:bookmarkEnd w:id="29"/>
+      <w:bookmarkEnd w:id="30"/>
     </w:p>
     <w:p>
       <w:pPr>
@@ -530,7 +567,7 @@
         </w:numPr>
       </w:pPr>
       <w:r>
-        <w:t xml:space="preserve">Contracted and managed developers on overflow projects</w:t>
+        <w:t xml:space="preserve">Brought on and managed developers on overflow projects</w:t>
       </w:r>
     </w:p>
     <w:p>
@@ -612,8 +649,8 @@
       <w:pPr>
         <w:pStyle w:val="Heading3"/>
       </w:pPr>
-      <w:bookmarkStart w:id="30" w:name="header-n59"/>
-      <w:hyperlink r:id="rId21">
+      <w:bookmarkStart w:id="31" w:name="header-n59"/>
+      <w:hyperlink r:id="rId22">
         <w:r>
           <w:rPr>
             <w:rStyle w:val="Hyperlink"/>
@@ -627,17 +664,17 @@
       <w:r>
         <w:t xml:space="preserve">- Tulsa, OK</w:t>
       </w:r>
-      <w:bookmarkEnd w:id="30"/>
+      <w:bookmarkEnd w:id="31"/>
     </w:p>
     <w:p>
       <w:pPr>
         <w:pStyle w:val="Heading4"/>
       </w:pPr>
-      <w:bookmarkStart w:id="31" w:name="header-n60"/>
+      <w:bookmarkStart w:id="32" w:name="header-n60"/>
       <w:r>
         <w:t xml:space="preserve">Software Engineer</w:t>
       </w:r>
-      <w:bookmarkEnd w:id="31"/>
+      <w:bookmarkEnd w:id="32"/>
     </w:p>
     <w:p>
       <w:pPr>
@@ -658,7 +695,7 @@
         </w:numPr>
       </w:pPr>
       <w:r>
-        <w:t xml:space="preserve">Collaborated with multiple sprint teams on</w:t>
+        <w:t xml:space="preserve">Collaborated with multiple sprint teams on flagship</w:t>
       </w:r>
       <w:r>
         <w:t xml:space="preserve"> </w:t>
@@ -668,6 +705,12 @@
           <w:b/>
         </w:rPr>
         <w:t xml:space="preserve">AngularJS</w:t>
+      </w:r>
+      <w:r>
+        <w:t xml:space="preserve"> </w:t>
+      </w:r>
+      <w:r>
+        <w:t xml:space="preserve">project</w:t>
       </w:r>
     </w:p>
     <w:p>
@@ -849,8 +892,8 @@
       <w:pPr>
         <w:pStyle w:val="Heading3"/>
       </w:pPr>
-      <w:bookmarkStart w:id="33" w:name="header-n76"/>
-      <w:hyperlink r:id="rId32">
+      <w:bookmarkStart w:id="34" w:name="header-n76"/>
+      <w:hyperlink r:id="rId33">
         <w:r>
           <w:rPr>
             <w:rStyle w:val="Hyperlink"/>
@@ -864,17 +907,17 @@
       <w:r>
         <w:t xml:space="preserve">- Tulsa, OK</w:t>
       </w:r>
-      <w:bookmarkEnd w:id="33"/>
+      <w:bookmarkEnd w:id="34"/>
     </w:p>
     <w:p>
       <w:pPr>
         <w:pStyle w:val="Heading4"/>
       </w:pPr>
-      <w:bookmarkStart w:id="34" w:name="header-n77"/>
+      <w:bookmarkStart w:id="35" w:name="header-n77"/>
       <w:r>
         <w:t xml:space="preserve">Senior Software Developer</w:t>
       </w:r>
-      <w:bookmarkEnd w:id="34"/>
+      <w:bookmarkEnd w:id="35"/>
     </w:p>
     <w:p>
       <w:pPr>

</xml_diff>